<commit_message>
Add improvement to code
</commit_message>
<xml_diff>
--- a/Generated_MoP.docx
+++ b/Generated_MoP.docx
@@ -4,242 +4,216 @@
   <w:body>
     <w:p>
       <w:r>
-        <w:t>**Method of Procedure (MoP) for Provisioning EC2 Instance on AWS**</w:t>
+        <w:t>**Method of Procedure (MoP) for Provisioning EKS with 2 Worker Nodes**</w:t>
       </w:r>
     </w:p>
     <w:p/>
     <w:p>
       <w:r>
-        <w:t>**PURPOSE**</w:t>
+        <w:t>1. **Objective**: This MoP provides the detailed steps to provision an Amazon Elastic Kubernetes Service (EKS) cluster with two worker nodes.</w:t>
       </w:r>
     </w:p>
     <w:p/>
     <w:p>
       <w:r>
-        <w:t>The purpose of this document is to outline a standardized approach to deploy EC2 instances in Amazon Web Services (AWS).</w:t>
+        <w:t>2. **Scope**: This procedure applies to the Project X Cloud Operations team responsible for provisioning EKS.</w:t>
       </w:r>
     </w:p>
     <w:p/>
     <w:p>
       <w:r>
-        <w:t>**SCOPE**</w:t>
+        <w:t xml:space="preserve">3. **Pre-requisites**: </w:t>
+      </w:r>
+    </w:p>
+    <w:p>
+      <w:r>
+        <w:t xml:space="preserve">   * AWS CLI version 2 along with kubectl and eksctl installed.</w:t>
+      </w:r>
+    </w:p>
+    <w:p>
+      <w:r>
+        <w:t xml:space="preserve">   * IAM Access with enough permissions to create EKS cluster. </w:t>
       </w:r>
     </w:p>
     <w:p/>
     <w:p>
       <w:r>
-        <w:t>The MOP covers the steps to be followed for provisioning EC2 instances on AWS. It will be performed by qualified cloud engineers.</w:t>
+        <w:t>4. **Procedure**:</w:t>
       </w:r>
     </w:p>
     <w:p/>
     <w:p>
       <w:r>
-        <w:t>**ROLES AND RESPONSIBILITIES**</w:t>
+        <w:t>4.1. **Create an EKS cluster**:</w:t>
       </w:r>
     </w:p>
     <w:p/>
     <w:p>
       <w:r>
-        <w:t>Cloud Engineers: To follow the steps documented in this MOP and report any issues encountered during the process.</w:t>
+        <w:t xml:space="preserve">   Open your terminal and run the following commands:</w:t>
       </w:r>
     </w:p>
     <w:p/>
     <w:p>
       <w:r>
-        <w:t>**PROCEDURE STEPS**</w:t>
+        <w:t xml:space="preserve">   i. First, configure your AWS CLI:</w:t>
       </w:r>
     </w:p>
     <w:p/>
     <w:p>
       <w:r>
-        <w:t>1. **Log in to AWS Management Console**</w:t>
+        <w:t xml:space="preserve">    ```</w:t>
+      </w:r>
+    </w:p>
+    <w:p>
+      <w:r>
+        <w:t xml:space="preserve">    aws configure</w:t>
+      </w:r>
+    </w:p>
+    <w:p>
+      <w:r>
+        <w:t xml:space="preserve">    ```</w:t>
+      </w:r>
+    </w:p>
+    <w:p>
+      <w:r>
+        <w:t xml:space="preserve">  </w:t>
+      </w:r>
+    </w:p>
+    <w:p>
+      <w:r>
+        <w:t xml:space="preserve">   Enter your Access Key ID, Secret Access Key, Default region name (where the EKS cluster needs to be provisioned), and Default output format.</w:t>
       </w:r>
     </w:p>
     <w:p/>
     <w:p>
       <w:r>
-        <w:t xml:space="preserve">   Use your AWS account to log in.</w:t>
+        <w:t xml:space="preserve">   ii. Now, use 'eksctl' to create an EKS cluster:</w:t>
       </w:r>
     </w:p>
     <w:p/>
     <w:p>
       <w:r>
-        <w:t>2. **Launch EC2 Instance**</w:t>
+        <w:t xml:space="preserve">    ```</w:t>
+      </w:r>
+    </w:p>
+    <w:p>
+      <w:r>
+        <w:t xml:space="preserve">    eksctl create cluster --name my-cluster --nodes 2</w:t>
+      </w:r>
+    </w:p>
+    <w:p>
+      <w:r>
+        <w:t xml:space="preserve">    ```</w:t>
+      </w:r>
+    </w:p>
+    <w:p>
+      <w:r>
+        <w:t xml:space="preserve">   </w:t>
+      </w:r>
+    </w:p>
+    <w:p>
+      <w:r>
+        <w:t xml:space="preserve">   This command automatically creates a cluster in your default region with two worker nodes. The number of nodes can be customized with the `--nodes` command.</w:t>
       </w:r>
     </w:p>
     <w:p/>
     <w:p>
       <w:r>
-        <w:t xml:space="preserve">   Navigate to 'Services' from the top menu. Under the 'Compute' category, click on 'EC2'.</w:t>
+        <w:t>4.2. **Verify the EKS Cluster**:</w:t>
       </w:r>
     </w:p>
     <w:p/>
     <w:p>
       <w:r>
-        <w:t>3. **Select AMI**</w:t>
+        <w:t xml:space="preserve">   Now that the EKS cluster is created, run the following command to ensure that the nodes are running:</w:t>
       </w:r>
     </w:p>
     <w:p/>
     <w:p>
       <w:r>
-        <w:t xml:space="preserve">   Click on 'Launch instance' then select an Amazon Machine Image (AMI).</w:t>
+        <w:t xml:space="preserve">    ```</w:t>
+      </w:r>
+    </w:p>
+    <w:p>
+      <w:r>
+        <w:t xml:space="preserve">    kubectl get nodes</w:t>
+      </w:r>
+    </w:p>
+    <w:p>
+      <w:r>
+        <w:t xml:space="preserve">    ```</w:t>
       </w:r>
     </w:p>
     <w:p/>
     <w:p>
       <w:r>
-        <w:t>4. **Choose Instance Type**</w:t>
+        <w:t xml:space="preserve">   This should return a list of two nodes, confirming that they're running.</w:t>
       </w:r>
     </w:p>
     <w:p/>
     <w:p>
       <w:r>
-        <w:t xml:space="preserve">   Select your desired instance type that matches your requirements and click 'Next'.</w:t>
+        <w:t>5. **Post-Procedure**:</w:t>
       </w:r>
     </w:p>
     <w:p/>
     <w:p>
       <w:r>
-        <w:t>5. **Configure Instance Details**</w:t>
+        <w:t xml:space="preserve">   You are required to manage this EKS cluster, ensuring it runs smoothly and scaling it as necessary.</w:t>
       </w:r>
     </w:p>
     <w:p/>
     <w:p>
       <w:r>
-        <w:t xml:space="preserve">   Specify the number of instances, purchasing options, and network configuration, among other details.</w:t>
+        <w:t>6. **Support**:</w:t>
+      </w:r>
+    </w:p>
+    <w:p>
+      <w:r>
+        <w:t xml:space="preserve">   </w:t>
+      </w:r>
+    </w:p>
+    <w:p>
+      <w:r>
+        <w:t xml:space="preserve">   If you encounter challenges while performing this procedure, reach out to the senior cloud engineer or cloud operations manager.</w:t>
       </w:r>
     </w:p>
     <w:p/>
     <w:p>
       <w:r>
-        <w:t>6. **Add Storage**</w:t>
+        <w:t>7. **Backup &amp; Rollback Procedure**:</w:t>
       </w:r>
     </w:p>
     <w:p/>
     <w:p>
       <w:r>
-        <w:t xml:space="preserve">   Add a new volume or modify the existing one as per requirement.</w:t>
+        <w:t xml:space="preserve">   * Backup: Ensure to make a backup of your current EKS cluster configuration before the procedure for efficient rollback if required.</w:t>
+      </w:r>
+    </w:p>
+    <w:p>
+      <w:r>
+        <w:t xml:space="preserve">   * Rollback: In case of any failures, the environment can be rolled back to its original state using the backup.</w:t>
       </w:r>
     </w:p>
     <w:p/>
     <w:p>
       <w:r>
-        <w:t>7. **Add Tags**</w:t>
+        <w:t>8. **Completion Time**:</w:t>
       </w:r>
     </w:p>
     <w:p/>
     <w:p>
       <w:r>
-        <w:t xml:space="preserve">   Create a new tag (optional) to identify your instance.</w:t>
+        <w:t xml:space="preserve">   The procedure should typically not take more than 20-30 minutes, and the cluster should be up and running within an hour, depending on the AWS region and network speed.</w:t>
       </w:r>
     </w:p>
     <w:p/>
     <w:p>
       <w:r>
-        <w:t>8. **Configure Security Group**</w:t>
+        <w:t>This MoP should be followed meticulously to ensure successful provisioning of an EKS cluster with two worker nodes.</w:t>
       </w:r>
     </w:p>
-    <w:p/>
-    <w:p>
-      <w:r>
-        <w:t xml:space="preserve">   Set up a new security group or select from existing ones. Define the rules for inbound and outbound traffic.</w:t>
-      </w:r>
-    </w:p>
-    <w:p/>
-    <w:p>
-      <w:r>
-        <w:t>9. **Review**</w:t>
-      </w:r>
-    </w:p>
-    <w:p/>
-    <w:p>
-      <w:r>
-        <w:t xml:space="preserve">   Review your instance configurations before launching.</w:t>
-      </w:r>
-    </w:p>
-    <w:p/>
-    <w:p>
-      <w:r>
-        <w:t>10. **Launch Instance**</w:t>
-      </w:r>
-    </w:p>
-    <w:p/>
-    <w:p>
-      <w:r>
-        <w:t xml:space="preserve">    Create a new key pair or select an existing one. Download it and store it securely, and use it to login.</w:t>
-      </w:r>
-    </w:p>
-    <w:p/>
-    <w:p>
-      <w:r>
-        <w:t>**POST-PROCEDURE STEPS**</w:t>
-      </w:r>
-    </w:p>
-    <w:p/>
-    <w:p>
-      <w:r>
-        <w:t>Verify that the instance(s) are running properly. Connect to your instance and perform any software installation or configuration needed.</w:t>
-      </w:r>
-    </w:p>
-    <w:p/>
-    <w:p>
-      <w:r>
-        <w:t>**PRECAUTIONS**</w:t>
-      </w:r>
-    </w:p>
-    <w:p/>
-    <w:p>
-      <w:r>
-        <w:t>Always secure your key pair as it cannot be downloaded again. For security purposes, ensure your instance is in a private subnet if it does not need to be reached from the internet.</w:t>
-      </w:r>
-    </w:p>
-    <w:p/>
-    <w:p>
-      <w:r>
-        <w:t>**ROLLBACK PLAN**</w:t>
-      </w:r>
-    </w:p>
-    <w:p/>
-    <w:p>
-      <w:r>
-        <w:t>If instances are not running as expected, troubleshoot the issue. If needed, terminate the instance and follow the MOP to redeploy the instance.</w:t>
-      </w:r>
-    </w:p>
-    <w:p/>
-    <w:p>
-      <w:r>
-        <w:t>**DOCUMENTATION AND REFERENCES**</w:t>
-      </w:r>
-    </w:p>
-    <w:p/>
-    <w:p>
-      <w:r>
-        <w:t>Amazon EC2 User Guide: https://docs.aws.amazon.com/AWSEC2/latest/UserGuide/concepts.html</w:t>
-      </w:r>
-    </w:p>
-    <w:p/>
-    <w:p>
-      <w:r>
-        <w:t>**REVISION HISTORY**</w:t>
-      </w:r>
-    </w:p>
-    <w:p/>
-    <w:p>
-      <w:r>
-        <w:t>|Date|Version|Description|Author|</w:t>
-      </w:r>
-    </w:p>
-    <w:p>
-      <w:r>
-        <w:t>|---|---|---|---|</w:t>
-      </w:r>
-    </w:p>
-    <w:p>
-      <w:r>
-        <w:t>|Initial release|1.0|Initial release|-|</w:t>
-      </w:r>
-    </w:p>
-    <w:p/>
     <w:sectPr>
       <w:pgSz w:w="12240" w:h="15840"/>
       <w:pgMar w:top="1440" w:right="1800" w:bottom="1440" w:left="1800" w:header="720" w:footer="720" w:gutter="0"/>

</xml_diff>